<commit_message>
Added weekday column to routes datasets
</commit_message>
<xml_diff>
--- a/To-do.docx
+++ b/To-do.docx
@@ -271,8 +271,107 @@
           <w:numId w:val="1"/>
         </w:numPr>
       </w:pPr>
+      <w:r>
+        <w:t xml:space="preserve">Kõige populaarsemad jaamad </w:t>
+      </w:r>
+    </w:p>
+    <w:p>
+      <w:pPr>
+        <w:pStyle w:val="ListParagraph"/>
+        <w:numPr>
+          <w:ilvl w:val="0"/>
+          <w:numId w:val="1"/>
+        </w:numPr>
+      </w:pPr>
+      <w:proofErr w:type="spellStart"/>
+      <w:r>
+        <w:t>Locationite</w:t>
+      </w:r>
+      <w:proofErr w:type="spellEnd"/>
+      <w:r>
+        <w:t xml:space="preserve"> </w:t>
+      </w:r>
+      <w:proofErr w:type="spellStart"/>
+      <w:r>
+        <w:t>data</w:t>
+      </w:r>
+      <w:proofErr w:type="spellEnd"/>
+      <w:r>
+        <w:t xml:space="preserve"> saab sisse tuua ja siis üritada mingi </w:t>
+      </w:r>
+      <w:proofErr w:type="spellStart"/>
+      <w:r>
+        <w:t>heatmapi</w:t>
+      </w:r>
+      <w:proofErr w:type="spellEnd"/>
+      <w:r>
+        <w:t xml:space="preserve"> teha ja leida </w:t>
+      </w:r>
+      <w:proofErr w:type="spellStart"/>
+      <w:r>
+        <w:t>hotspote</w:t>
+      </w:r>
+      <w:proofErr w:type="spellEnd"/>
+      <w:r>
+        <w:t>, kuigi üks teine tiim pidi sellist asja ka tegema.</w:t>
+      </w:r>
+    </w:p>
+    <w:p>
+      <w:pPr>
+        <w:pStyle w:val="ListParagraph"/>
+        <w:numPr>
+          <w:ilvl w:val="0"/>
+          <w:numId w:val="1"/>
+        </w:numPr>
+      </w:pPr>
+      <w:proofErr w:type="spellStart"/>
+      <w:r>
+        <w:t>Locations</w:t>
+      </w:r>
+      <w:proofErr w:type="spellEnd"/>
+      <w:r>
+        <w:t xml:space="preserve"> ja </w:t>
+      </w:r>
+      <w:proofErr w:type="spellStart"/>
+      <w:r>
+        <w:t>routes</w:t>
+      </w:r>
+      <w:proofErr w:type="spellEnd"/>
+      <w:r>
+        <w:t xml:space="preserve"> </w:t>
+      </w:r>
+      <w:proofErr w:type="spellStart"/>
+      <w:r>
+        <w:t>data</w:t>
+      </w:r>
+      <w:proofErr w:type="spellEnd"/>
+      <w:r>
+        <w:t xml:space="preserve"> kokku</w:t>
+      </w:r>
+    </w:p>
+    <w:p/>
+    <w:p>
+      <w:r>
+        <w:t>K</w:t>
+      </w:r>
+      <w:r>
+        <w:t xml:space="preserve">ellaajad </w:t>
+      </w:r>
+      <w:proofErr w:type="spellStart"/>
+      <w:r>
+        <w:t>str</w:t>
+      </w:r>
+      <w:proofErr w:type="spellEnd"/>
+      <w:r>
+        <w:t xml:space="preserve">-st </w:t>
+      </w:r>
+      <w:proofErr w:type="spellStart"/>
+      <w:r>
+        <w:t>time-ks</w:t>
+      </w:r>
       <w:bookmarkStart w:id="0" w:name="_GoBack"/>
       <w:bookmarkEnd w:id="0"/>
+      <w:proofErr w:type="spellEnd"/>
     </w:p>
     <w:p/>
     <w:p/>

</xml_diff>

<commit_message>
Table of contents + pie charts for memberships
</commit_message>
<xml_diff>
--- a/To-do.docx
+++ b/To-do.docx
@@ -6,10 +6,16 @@
       <w:r>
         <w:t>JUUNIKUU</w:t>
       </w:r>
+      <w:r>
+        <w:t>:</w:t>
+      </w:r>
     </w:p>
     <w:p>
       <w:r>
-        <w:t>Elektrirattaid kasutamisprotsent 74.97%</w:t>
+        <w:t>Elektrirataste</w:t>
+      </w:r>
+      <w:r>
+        <w:t xml:space="preserve"> kasutamisprotsent 74.97%</w:t>
       </w:r>
       <w:r>
         <w:t>,</w:t>
@@ -18,7 +24,10 @@
         <w:t xml:space="preserve"> tavaratastel 25.03%</w:t>
       </w:r>
       <w:r>
-        <w:t xml:space="preserve"> kõikidest sõitudest – Rattaid ise</w:t>
+        <w:t xml:space="preserve"> kõikidest sõitudest – r</w:t>
+      </w:r>
+      <w:r>
+        <w:t>attaid ise</w:t>
       </w:r>
       <w:r>
         <w:t xml:space="preserve"> on vastavalt 510 ja 240 ehk</w:t>
@@ -58,6 +67,21 @@
       </w:r>
     </w:p>
     <w:p/>
+    <w:p>
+      <w:pPr>
+        <w:pStyle w:val="ListParagraph"/>
+        <w:numPr>
+          <w:ilvl w:val="0"/>
+          <w:numId w:val="2"/>
+        </w:numPr>
+      </w:pPr>
+      <w:r>
+        <w:t>Kõige populaarsemad jaamad – vaadata rentimisi doki kohta, siis saab jaama suurusest sõltumatu populaarsuse</w:t>
+      </w:r>
+      <w:r>
+        <w:t xml:space="preserve"> (selleks oleks vaja jaamade dokkide arvusid)</w:t>
+      </w:r>
+    </w:p>
     <w:p>
       <w:pPr>
         <w:pStyle w:val="ListParagraph"/>
@@ -79,7 +103,81 @@
         </w:numPr>
       </w:pPr>
       <w:r>
+        <w:t>(</w:t>
+      </w:r>
+      <w:r>
         <w:t>Keskmine sõidu pikkus</w:t>
+      </w:r>
+      <w:r>
+        <w:t xml:space="preserve"> ja kestus)</w:t>
+      </w:r>
+      <w:bookmarkStart w:id="0" w:name="_GoBack"/>
+      <w:bookmarkEnd w:id="0"/>
+    </w:p>
+    <w:p>
+      <w:pPr>
+        <w:pStyle w:val="ListParagraph"/>
+        <w:numPr>
+          <w:ilvl w:val="0"/>
+          <w:numId w:val="3"/>
+        </w:numPr>
+      </w:pPr>
+      <w:proofErr w:type="spellStart"/>
+      <w:r>
+        <w:t>Membershipide</w:t>
+      </w:r>
+      <w:proofErr w:type="spellEnd"/>
+      <w:r>
+        <w:t xml:space="preserve"> jaotus:</w:t>
+      </w:r>
+    </w:p>
+    <w:p>
+      <w:pPr>
+        <w:pStyle w:val="ListParagraph"/>
+        <w:numPr>
+          <w:ilvl w:val="0"/>
+          <w:numId w:val="4"/>
+        </w:numPr>
+      </w:pPr>
+      <w:r>
+        <w:t xml:space="preserve"> </w:t>
+      </w:r>
+      <w:r>
+        <w:t>erinevate kuude võrdlus</w:t>
+      </w:r>
+    </w:p>
+    <w:p>
+      <w:pPr>
+        <w:pStyle w:val="ListParagraph"/>
+        <w:numPr>
+          <w:ilvl w:val="0"/>
+          <w:numId w:val="5"/>
+        </w:numPr>
+      </w:pPr>
+      <w:r>
+        <w:t xml:space="preserve"> kuidas suvekuude </w:t>
+      </w:r>
+      <w:proofErr w:type="spellStart"/>
+      <w:r>
+        <w:t>free</w:t>
+      </w:r>
+      <w:proofErr w:type="spellEnd"/>
+      <w:r>
+        <w:t xml:space="preserve"> </w:t>
+      </w:r>
+      <w:proofErr w:type="spellStart"/>
+      <w:r>
+        <w:t>membershipid</w:t>
+      </w:r>
+      <w:proofErr w:type="spellEnd"/>
+      <w:r>
+        <w:t xml:space="preserve"> mõjutasid kasutamist</w:t>
+      </w:r>
+      <w:r>
+        <w:t>, kas kasutati rohkem?</w:t>
+      </w:r>
+      <w:r>
+        <w:t xml:space="preserve"> (septembrikuuga võimalik võrrelda?)</w:t>
       </w:r>
     </w:p>
     <w:p>
@@ -90,14 +188,73 @@
           <w:numId w:val="1"/>
         </w:numPr>
       </w:pPr>
-      <w:r>
-        <w:t>Keskmine</w:t>
-      </w:r>
-      <w:r>
-        <w:t xml:space="preserve"> sõidu</w:t>
-      </w:r>
-      <w:r>
-        <w:t xml:space="preserve"> kestus</w:t>
+      <w:proofErr w:type="spellStart"/>
+      <w:r>
+        <w:t>Patternid</w:t>
+      </w:r>
+      <w:proofErr w:type="spellEnd"/>
+      <w:r>
+        <w:t xml:space="preserve"> (</w:t>
+      </w:r>
+      <w:proofErr w:type="spellStart"/>
+      <w:r>
+        <w:t>support</w:t>
+      </w:r>
+      <w:proofErr w:type="spellEnd"/>
+      <w:r>
+        <w:t xml:space="preserve">, </w:t>
+      </w:r>
+      <w:proofErr w:type="spellStart"/>
+      <w:r>
+        <w:t>confidence</w:t>
+      </w:r>
+      <w:proofErr w:type="spellEnd"/>
+      <w:r>
+        <w:t xml:space="preserve">, lift </w:t>
+      </w:r>
+      <w:r>
+        <w:t>jms) võibolla lei</w:t>
+      </w:r>
+      <w:r>
+        <w:t>a</w:t>
+      </w:r>
+      <w:r>
+        <w:t xml:space="preserve">b midagi huvitavat </w:t>
+      </w:r>
+      <w:r>
+        <w:t>[</w:t>
+      </w:r>
+      <w:proofErr w:type="spellStart"/>
+      <w:r>
+        <w:t>Homework</w:t>
+      </w:r>
+      <w:proofErr w:type="spellEnd"/>
+      <w:r>
+        <w:t xml:space="preserve"> 3 - </w:t>
+      </w:r>
+      <w:proofErr w:type="spellStart"/>
+      <w:r>
+        <w:t>Frequent</w:t>
+      </w:r>
+      <w:proofErr w:type="spellEnd"/>
+      <w:r>
+        <w:t xml:space="preserve"> </w:t>
+      </w:r>
+      <w:proofErr w:type="spellStart"/>
+      <w:r>
+        <w:t>pattern</w:t>
+      </w:r>
+      <w:proofErr w:type="spellEnd"/>
+      <w:r>
+        <w:t xml:space="preserve"> </w:t>
+      </w:r>
+      <w:proofErr w:type="spellStart"/>
+      <w:r>
+        <w:t>mining</w:t>
+      </w:r>
+      <w:proofErr w:type="spellEnd"/>
+      <w:r>
+        <w:t>]</w:t>
       </w:r>
     </w:p>
     <w:p>
@@ -110,60 +267,35 @@
       </w:pPr>
       <w:proofErr w:type="spellStart"/>
       <w:r>
-        <w:t>Membershipide</w:t>
+        <w:t>Locationite</w:t>
       </w:r>
       <w:proofErr w:type="spellEnd"/>
       <w:r>
-        <w:t xml:space="preserve"> jaotus:</w:t>
-      </w:r>
-    </w:p>
-    <w:p>
-      <w:pPr>
-        <w:pStyle w:val="ListParagraph"/>
-        <w:numPr>
-          <w:ilvl w:val="1"/>
-          <w:numId w:val="1"/>
-        </w:numPr>
-      </w:pPr>
-      <w:r>
         <w:t xml:space="preserve"> </w:t>
       </w:r>
-      <w:r>
-        <w:t>erinevate kuude võrdlus</w:t>
-      </w:r>
-    </w:p>
-    <w:p>
-      <w:pPr>
-        <w:pStyle w:val="ListParagraph"/>
-        <w:numPr>
-          <w:ilvl w:val="1"/>
-          <w:numId w:val="1"/>
-        </w:numPr>
-      </w:pPr>
-      <w:r>
-        <w:t xml:space="preserve"> kuidas suvekuude </w:t>
-      </w:r>
       <w:proofErr w:type="spellStart"/>
       <w:r>
-        <w:t>free</w:t>
+        <w:t>data</w:t>
       </w:r>
       <w:proofErr w:type="spellEnd"/>
       <w:r>
-        <w:t xml:space="preserve"> </w:t>
+        <w:t xml:space="preserve"> saab sisse tuua ja siis üritada mingi </w:t>
       </w:r>
       <w:proofErr w:type="spellStart"/>
       <w:r>
-        <w:t>membershipid</w:t>
+        <w:t>heatmapi</w:t>
       </w:r>
       <w:proofErr w:type="spellEnd"/>
       <w:r>
-        <w:t xml:space="preserve"> mõjutasid kasutamist</w:t>
-      </w:r>
-      <w:r>
-        <w:t>, kas kasutati rohkem?</w:t>
-      </w:r>
-      <w:r>
-        <w:t xml:space="preserve"> (septembrikuuga võimalik võrrelda?)</w:t>
+        <w:t xml:space="preserve"> teha ja leida </w:t>
+      </w:r>
+      <w:proofErr w:type="spellStart"/>
+      <w:r>
+        <w:t>hotspote</w:t>
+      </w:r>
+      <w:proofErr w:type="spellEnd"/>
+      <w:r>
+        <w:t>, kuigi üks teine tiim pidi sellist asja ka tegema.</w:t>
       </w:r>
     </w:p>
     <w:p>
@@ -175,205 +307,15 @@
         </w:numPr>
       </w:pPr>
       <w:r>
-        <w:t xml:space="preserve">Kui palju ilma </w:t>
-      </w:r>
-      <w:proofErr w:type="spellStart"/>
-      <w:r>
-        <w:t>membershipita</w:t>
-      </w:r>
-      <w:proofErr w:type="spellEnd"/>
-      <w:r>
-        <w:t xml:space="preserve"> sõitjaid</w:t>
-      </w:r>
-      <w:r>
-        <w:t xml:space="preserve"> </w:t>
-      </w:r>
-      <w:r>
-        <w:t>(väga vähe vist)</w:t>
+        <w:t xml:space="preserve">Kellaajad millal </w:t>
+      </w:r>
+      <w:r>
+        <w:t>on kõige rohkem/vähem rentimisi</w:t>
+      </w:r>
+      <w:r>
+        <w:t xml:space="preserve"> (nädalapäevade kaupa)</w:t>
       </w:r>
     </w:p>
-    <w:p>
-      <w:pPr>
-        <w:pStyle w:val="ListParagraph"/>
-        <w:numPr>
-          <w:ilvl w:val="0"/>
-          <w:numId w:val="1"/>
-        </w:numPr>
-      </w:pPr>
-      <w:proofErr w:type="spellStart"/>
-      <w:r>
-        <w:t>Patternid</w:t>
-      </w:r>
-      <w:proofErr w:type="spellEnd"/>
-      <w:r>
-        <w:t xml:space="preserve"> (</w:t>
-      </w:r>
-      <w:proofErr w:type="spellStart"/>
-      <w:r>
-        <w:t>support</w:t>
-      </w:r>
-      <w:proofErr w:type="spellEnd"/>
-      <w:r>
-        <w:t xml:space="preserve">, </w:t>
-      </w:r>
-      <w:proofErr w:type="spellStart"/>
-      <w:r>
-        <w:t>confidence</w:t>
-      </w:r>
-      <w:proofErr w:type="spellEnd"/>
-      <w:r>
-        <w:t>, lift jms) võib leida huvitavaid</w:t>
-      </w:r>
-      <w:r>
-        <w:br/>
-      </w:r>
-      <w:r>
-        <w:t>[</w:t>
-      </w:r>
-      <w:proofErr w:type="spellStart"/>
-      <w:r>
-        <w:t>Homework</w:t>
-      </w:r>
-      <w:proofErr w:type="spellEnd"/>
-      <w:r>
-        <w:t xml:space="preserve"> 3 - </w:t>
-      </w:r>
-      <w:proofErr w:type="spellStart"/>
-      <w:r>
-        <w:t>Frequent</w:t>
-      </w:r>
-      <w:proofErr w:type="spellEnd"/>
-      <w:r>
-        <w:t xml:space="preserve"> </w:t>
-      </w:r>
-      <w:proofErr w:type="spellStart"/>
-      <w:r>
-        <w:t>pattern</w:t>
-      </w:r>
-      <w:proofErr w:type="spellEnd"/>
-      <w:r>
-        <w:t xml:space="preserve"> </w:t>
-      </w:r>
-      <w:proofErr w:type="spellStart"/>
-      <w:r>
-        <w:t>mining</w:t>
-      </w:r>
-      <w:proofErr w:type="spellEnd"/>
-      <w:r>
-        <w:t>]</w:t>
-      </w:r>
-    </w:p>
-    <w:p>
-      <w:pPr>
-        <w:pStyle w:val="ListParagraph"/>
-        <w:numPr>
-          <w:ilvl w:val="0"/>
-          <w:numId w:val="1"/>
-        </w:numPr>
-      </w:pPr>
-      <w:r>
-        <w:t xml:space="preserve">Kõige populaarsemad jaamad </w:t>
-      </w:r>
-    </w:p>
-    <w:p>
-      <w:pPr>
-        <w:pStyle w:val="ListParagraph"/>
-        <w:numPr>
-          <w:ilvl w:val="0"/>
-          <w:numId w:val="1"/>
-        </w:numPr>
-      </w:pPr>
-      <w:proofErr w:type="spellStart"/>
-      <w:r>
-        <w:t>Locationite</w:t>
-      </w:r>
-      <w:proofErr w:type="spellEnd"/>
-      <w:r>
-        <w:t xml:space="preserve"> </w:t>
-      </w:r>
-      <w:proofErr w:type="spellStart"/>
-      <w:r>
-        <w:t>data</w:t>
-      </w:r>
-      <w:proofErr w:type="spellEnd"/>
-      <w:r>
-        <w:t xml:space="preserve"> saab sisse tuua ja siis üritada mingi </w:t>
-      </w:r>
-      <w:proofErr w:type="spellStart"/>
-      <w:r>
-        <w:t>heatmapi</w:t>
-      </w:r>
-      <w:proofErr w:type="spellEnd"/>
-      <w:r>
-        <w:t xml:space="preserve"> teha ja leida </w:t>
-      </w:r>
-      <w:proofErr w:type="spellStart"/>
-      <w:r>
-        <w:t>hotspote</w:t>
-      </w:r>
-      <w:proofErr w:type="spellEnd"/>
-      <w:r>
-        <w:t>, kuigi üks teine tiim pidi sellist asja ka tegema.</w:t>
-      </w:r>
-    </w:p>
-    <w:p>
-      <w:pPr>
-        <w:pStyle w:val="ListParagraph"/>
-        <w:numPr>
-          <w:ilvl w:val="0"/>
-          <w:numId w:val="1"/>
-        </w:numPr>
-      </w:pPr>
-      <w:proofErr w:type="spellStart"/>
-      <w:r>
-        <w:t>Locations</w:t>
-      </w:r>
-      <w:proofErr w:type="spellEnd"/>
-      <w:r>
-        <w:t xml:space="preserve"> ja </w:t>
-      </w:r>
-      <w:proofErr w:type="spellStart"/>
-      <w:r>
-        <w:t>routes</w:t>
-      </w:r>
-      <w:proofErr w:type="spellEnd"/>
-      <w:r>
-        <w:t xml:space="preserve"> </w:t>
-      </w:r>
-      <w:proofErr w:type="spellStart"/>
-      <w:r>
-        <w:t>data</w:t>
-      </w:r>
-      <w:proofErr w:type="spellEnd"/>
-      <w:r>
-        <w:t xml:space="preserve"> kokku</w:t>
-      </w:r>
-    </w:p>
-    <w:p/>
-    <w:p>
-      <w:r>
-        <w:t>K</w:t>
-      </w:r>
-      <w:r>
-        <w:t xml:space="preserve">ellaajad </w:t>
-      </w:r>
-      <w:proofErr w:type="spellStart"/>
-      <w:r>
-        <w:t>str</w:t>
-      </w:r>
-      <w:proofErr w:type="spellEnd"/>
-      <w:r>
-        <w:t xml:space="preserve">-st </w:t>
-      </w:r>
-      <w:proofErr w:type="spellStart"/>
-      <w:r>
-        <w:t>time-ks</w:t>
-      </w:r>
-      <w:bookmarkStart w:id="0" w:name="_GoBack"/>
-      <w:bookmarkEnd w:id="0"/>
-      <w:proofErr w:type="spellEnd"/>
-    </w:p>
-    <w:p/>
     <w:p/>
     <w:p/>
     <w:sectPr>
@@ -389,18 +331,471 @@
 <file path=word/numbering.xml><?xml version="1.0" encoding="utf-8"?>
 <w:numbering xmlns:wpc="http://schemas.microsoft.com/office/word/2010/wordprocessingCanvas" xmlns:cx="http://schemas.microsoft.com/office/drawing/2014/chartex" xmlns:mc="http://schemas.openxmlformats.org/markup-compatibility/2006" xmlns:o="urn:schemas-microsoft-com:office:office" xmlns:r="http://schemas.openxmlformats.org/officeDocument/2006/relationships" xmlns:m="http://schemas.openxmlformats.org/officeDocument/2006/math" xmlns:v="urn:schemas-microsoft-com:vml" xmlns:wp14="http://schemas.microsoft.com/office/word/2010/wordprocessingDrawing" xmlns:wp="http://schemas.openxmlformats.org/drawingml/2006/wordprocessingDrawing" xmlns:w10="urn:schemas-microsoft-com:office:word" xmlns:w="http://schemas.openxmlformats.org/wordprocessingml/2006/main" xmlns:w14="http://schemas.microsoft.com/office/word/2010/wordml" xmlns:w15="http://schemas.microsoft.com/office/word/2012/wordml" xmlns:w16se="http://schemas.microsoft.com/office/word/2015/wordml/symex" xmlns:wpg="http://schemas.microsoft.com/office/word/2010/wordprocessingGroup" xmlns:wpi="http://schemas.microsoft.com/office/word/2010/wordprocessingInk" xmlns:wne="http://schemas.microsoft.com/office/word/2006/wordml" xmlns:wps="http://schemas.microsoft.com/office/word/2010/wordprocessingShape" mc:Ignorable="w14 w15 w16se wp14">
   <w:abstractNum w:abstractNumId="0" w15:restartNumberingAfterBreak="0">
+    <w:nsid w:val="0ED06655"/>
+    <w:multiLevelType w:val="hybridMultilevel"/>
+    <w:tmpl w:val="3190C180"/>
+    <w:lvl w:ilvl="0" w:tplc="04250003">
+      <w:start w:val="1"/>
+      <w:numFmt w:val="bullet"/>
+      <w:lvlText w:val="o"/>
+      <w:lvlJc w:val="left"/>
+      <w:pPr>
+        <w:ind w:left="1068" w:hanging="360"/>
+      </w:pPr>
+      <w:rPr>
+        <w:rFonts w:ascii="Courier New" w:hAnsi="Courier New" w:cs="Courier New" w:hint="default"/>
+      </w:rPr>
+    </w:lvl>
+    <w:lvl w:ilvl="1" w:tplc="04250003">
+      <w:start w:val="1"/>
+      <w:numFmt w:val="bullet"/>
+      <w:lvlText w:val="o"/>
+      <w:lvlJc w:val="left"/>
+      <w:pPr>
+        <w:ind w:left="1788" w:hanging="360"/>
+      </w:pPr>
+      <w:rPr>
+        <w:rFonts w:ascii="Courier New" w:hAnsi="Courier New" w:cs="Courier New" w:hint="default"/>
+      </w:rPr>
+    </w:lvl>
+    <w:lvl w:ilvl="2" w:tplc="04250005" w:tentative="1">
+      <w:start w:val="1"/>
+      <w:numFmt w:val="bullet"/>
+      <w:lvlText w:val=""/>
+      <w:lvlJc w:val="left"/>
+      <w:pPr>
+        <w:ind w:left="2508" w:hanging="360"/>
+      </w:pPr>
+      <w:rPr>
+        <w:rFonts w:ascii="Wingdings" w:hAnsi="Wingdings" w:hint="default"/>
+      </w:rPr>
+    </w:lvl>
+    <w:lvl w:ilvl="3" w:tplc="04250001" w:tentative="1">
+      <w:start w:val="1"/>
+      <w:numFmt w:val="bullet"/>
+      <w:lvlText w:val=""/>
+      <w:lvlJc w:val="left"/>
+      <w:pPr>
+        <w:ind w:left="3228" w:hanging="360"/>
+      </w:pPr>
+      <w:rPr>
+        <w:rFonts w:ascii="Symbol" w:hAnsi="Symbol" w:hint="default"/>
+      </w:rPr>
+    </w:lvl>
+    <w:lvl w:ilvl="4" w:tplc="04250003" w:tentative="1">
+      <w:start w:val="1"/>
+      <w:numFmt w:val="bullet"/>
+      <w:lvlText w:val="o"/>
+      <w:lvlJc w:val="left"/>
+      <w:pPr>
+        <w:ind w:left="3948" w:hanging="360"/>
+      </w:pPr>
+      <w:rPr>
+        <w:rFonts w:ascii="Courier New" w:hAnsi="Courier New" w:cs="Courier New" w:hint="default"/>
+      </w:rPr>
+    </w:lvl>
+    <w:lvl w:ilvl="5" w:tplc="04250005" w:tentative="1">
+      <w:start w:val="1"/>
+      <w:numFmt w:val="bullet"/>
+      <w:lvlText w:val=""/>
+      <w:lvlJc w:val="left"/>
+      <w:pPr>
+        <w:ind w:left="4668" w:hanging="360"/>
+      </w:pPr>
+      <w:rPr>
+        <w:rFonts w:ascii="Wingdings" w:hAnsi="Wingdings" w:hint="default"/>
+      </w:rPr>
+    </w:lvl>
+    <w:lvl w:ilvl="6" w:tplc="04250001" w:tentative="1">
+      <w:start w:val="1"/>
+      <w:numFmt w:val="bullet"/>
+      <w:lvlText w:val=""/>
+      <w:lvlJc w:val="left"/>
+      <w:pPr>
+        <w:ind w:left="5388" w:hanging="360"/>
+      </w:pPr>
+      <w:rPr>
+        <w:rFonts w:ascii="Symbol" w:hAnsi="Symbol" w:hint="default"/>
+      </w:rPr>
+    </w:lvl>
+    <w:lvl w:ilvl="7" w:tplc="04250003" w:tentative="1">
+      <w:start w:val="1"/>
+      <w:numFmt w:val="bullet"/>
+      <w:lvlText w:val="o"/>
+      <w:lvlJc w:val="left"/>
+      <w:pPr>
+        <w:ind w:left="6108" w:hanging="360"/>
+      </w:pPr>
+      <w:rPr>
+        <w:rFonts w:ascii="Courier New" w:hAnsi="Courier New" w:cs="Courier New" w:hint="default"/>
+      </w:rPr>
+    </w:lvl>
+    <w:lvl w:ilvl="8" w:tplc="04250005" w:tentative="1">
+      <w:start w:val="1"/>
+      <w:numFmt w:val="bullet"/>
+      <w:lvlText w:val=""/>
+      <w:lvlJc w:val="left"/>
+      <w:pPr>
+        <w:ind w:left="6828" w:hanging="360"/>
+      </w:pPr>
+      <w:rPr>
+        <w:rFonts w:ascii="Wingdings" w:hAnsi="Wingdings" w:hint="default"/>
+      </w:rPr>
+    </w:lvl>
+  </w:abstractNum>
+  <w:abstractNum w:abstractNumId="1" w15:restartNumberingAfterBreak="0">
     <w:nsid w:val="31B36EF6"/>
     <w:multiLevelType w:val="hybridMultilevel"/>
-    <w:tmpl w:val="C3949CAE"/>
-    <w:lvl w:ilvl="0" w:tplc="AEE05330">
-      <w:numFmt w:val="bullet"/>
-      <w:lvlText w:val="-"/>
+    <w:tmpl w:val="A8CAECD2"/>
+    <w:lvl w:ilvl="0" w:tplc="04250003">
+      <w:start w:val="1"/>
+      <w:numFmt w:val="bullet"/>
+      <w:lvlText w:val="o"/>
       <w:lvlJc w:val="left"/>
       <w:pPr>
         <w:ind w:left="720" w:hanging="360"/>
       </w:pPr>
       <w:rPr>
-        <w:rFonts w:ascii="Calibri" w:eastAsiaTheme="minorHAnsi" w:hAnsi="Calibri" w:cs="Calibri" w:hint="default"/>
+        <w:rFonts w:ascii="Courier New" w:hAnsi="Courier New" w:cs="Courier New" w:hint="default"/>
+      </w:rPr>
+    </w:lvl>
+    <w:lvl w:ilvl="1" w:tplc="04250003">
+      <w:start w:val="1"/>
+      <w:numFmt w:val="bullet"/>
+      <w:lvlText w:val="o"/>
+      <w:lvlJc w:val="left"/>
+      <w:pPr>
+        <w:ind w:left="1440" w:hanging="360"/>
+      </w:pPr>
+      <w:rPr>
+        <w:rFonts w:ascii="Courier New" w:hAnsi="Courier New" w:cs="Courier New" w:hint="default"/>
+      </w:rPr>
+    </w:lvl>
+    <w:lvl w:ilvl="2" w:tplc="04250005" w:tentative="1">
+      <w:start w:val="1"/>
+      <w:numFmt w:val="bullet"/>
+      <w:lvlText w:val=""/>
+      <w:lvlJc w:val="left"/>
+      <w:pPr>
+        <w:ind w:left="2160" w:hanging="360"/>
+      </w:pPr>
+      <w:rPr>
+        <w:rFonts w:ascii="Wingdings" w:hAnsi="Wingdings" w:hint="default"/>
+      </w:rPr>
+    </w:lvl>
+    <w:lvl w:ilvl="3" w:tplc="04250001" w:tentative="1">
+      <w:start w:val="1"/>
+      <w:numFmt w:val="bullet"/>
+      <w:lvlText w:val=""/>
+      <w:lvlJc w:val="left"/>
+      <w:pPr>
+        <w:ind w:left="2880" w:hanging="360"/>
+      </w:pPr>
+      <w:rPr>
+        <w:rFonts w:ascii="Symbol" w:hAnsi="Symbol" w:hint="default"/>
+      </w:rPr>
+    </w:lvl>
+    <w:lvl w:ilvl="4" w:tplc="04250003" w:tentative="1">
+      <w:start w:val="1"/>
+      <w:numFmt w:val="bullet"/>
+      <w:lvlText w:val="o"/>
+      <w:lvlJc w:val="left"/>
+      <w:pPr>
+        <w:ind w:left="3600" w:hanging="360"/>
+      </w:pPr>
+      <w:rPr>
+        <w:rFonts w:ascii="Courier New" w:hAnsi="Courier New" w:cs="Courier New" w:hint="default"/>
+      </w:rPr>
+    </w:lvl>
+    <w:lvl w:ilvl="5" w:tplc="04250005" w:tentative="1">
+      <w:start w:val="1"/>
+      <w:numFmt w:val="bullet"/>
+      <w:lvlText w:val=""/>
+      <w:lvlJc w:val="left"/>
+      <w:pPr>
+        <w:ind w:left="4320" w:hanging="360"/>
+      </w:pPr>
+      <w:rPr>
+        <w:rFonts w:ascii="Wingdings" w:hAnsi="Wingdings" w:hint="default"/>
+      </w:rPr>
+    </w:lvl>
+    <w:lvl w:ilvl="6" w:tplc="04250001" w:tentative="1">
+      <w:start w:val="1"/>
+      <w:numFmt w:val="bullet"/>
+      <w:lvlText w:val=""/>
+      <w:lvlJc w:val="left"/>
+      <w:pPr>
+        <w:ind w:left="5040" w:hanging="360"/>
+      </w:pPr>
+      <w:rPr>
+        <w:rFonts w:ascii="Symbol" w:hAnsi="Symbol" w:hint="default"/>
+      </w:rPr>
+    </w:lvl>
+    <w:lvl w:ilvl="7" w:tplc="04250003" w:tentative="1">
+      <w:start w:val="1"/>
+      <w:numFmt w:val="bullet"/>
+      <w:lvlText w:val="o"/>
+      <w:lvlJc w:val="left"/>
+      <w:pPr>
+        <w:ind w:left="5760" w:hanging="360"/>
+      </w:pPr>
+      <w:rPr>
+        <w:rFonts w:ascii="Courier New" w:hAnsi="Courier New" w:cs="Courier New" w:hint="default"/>
+      </w:rPr>
+    </w:lvl>
+    <w:lvl w:ilvl="8" w:tplc="04250005" w:tentative="1">
+      <w:start w:val="1"/>
+      <w:numFmt w:val="bullet"/>
+      <w:lvlText w:val=""/>
+      <w:lvlJc w:val="left"/>
+      <w:pPr>
+        <w:ind w:left="6480" w:hanging="360"/>
+      </w:pPr>
+      <w:rPr>
+        <w:rFonts w:ascii="Wingdings" w:hAnsi="Wingdings" w:hint="default"/>
+      </w:rPr>
+    </w:lvl>
+  </w:abstractNum>
+  <w:abstractNum w:abstractNumId="2" w15:restartNumberingAfterBreak="0">
+    <w:nsid w:val="343B0754"/>
+    <w:multiLevelType w:val="hybridMultilevel"/>
+    <w:tmpl w:val="7EE69AFC"/>
+    <w:lvl w:ilvl="0" w:tplc="04250001">
+      <w:start w:val="1"/>
+      <w:numFmt w:val="bullet"/>
+      <w:lvlText w:val=""/>
+      <w:lvlJc w:val="left"/>
+      <w:pPr>
+        <w:ind w:left="1068" w:hanging="360"/>
+      </w:pPr>
+      <w:rPr>
+        <w:rFonts w:ascii="Symbol" w:hAnsi="Symbol" w:hint="default"/>
+      </w:rPr>
+    </w:lvl>
+    <w:lvl w:ilvl="1" w:tplc="04250003">
+      <w:start w:val="1"/>
+      <w:numFmt w:val="bullet"/>
+      <w:lvlText w:val="o"/>
+      <w:lvlJc w:val="left"/>
+      <w:pPr>
+        <w:ind w:left="1788" w:hanging="360"/>
+      </w:pPr>
+      <w:rPr>
+        <w:rFonts w:ascii="Courier New" w:hAnsi="Courier New" w:cs="Courier New" w:hint="default"/>
+      </w:rPr>
+    </w:lvl>
+    <w:lvl w:ilvl="2" w:tplc="04250005" w:tentative="1">
+      <w:start w:val="1"/>
+      <w:numFmt w:val="bullet"/>
+      <w:lvlText w:val=""/>
+      <w:lvlJc w:val="left"/>
+      <w:pPr>
+        <w:ind w:left="2508" w:hanging="360"/>
+      </w:pPr>
+      <w:rPr>
+        <w:rFonts w:ascii="Wingdings" w:hAnsi="Wingdings" w:hint="default"/>
+      </w:rPr>
+    </w:lvl>
+    <w:lvl w:ilvl="3" w:tplc="04250001" w:tentative="1">
+      <w:start w:val="1"/>
+      <w:numFmt w:val="bullet"/>
+      <w:lvlText w:val=""/>
+      <w:lvlJc w:val="left"/>
+      <w:pPr>
+        <w:ind w:left="3228" w:hanging="360"/>
+      </w:pPr>
+      <w:rPr>
+        <w:rFonts w:ascii="Symbol" w:hAnsi="Symbol" w:hint="default"/>
+      </w:rPr>
+    </w:lvl>
+    <w:lvl w:ilvl="4" w:tplc="04250003" w:tentative="1">
+      <w:start w:val="1"/>
+      <w:numFmt w:val="bullet"/>
+      <w:lvlText w:val="o"/>
+      <w:lvlJc w:val="left"/>
+      <w:pPr>
+        <w:ind w:left="3948" w:hanging="360"/>
+      </w:pPr>
+      <w:rPr>
+        <w:rFonts w:ascii="Courier New" w:hAnsi="Courier New" w:cs="Courier New" w:hint="default"/>
+      </w:rPr>
+    </w:lvl>
+    <w:lvl w:ilvl="5" w:tplc="04250005" w:tentative="1">
+      <w:start w:val="1"/>
+      <w:numFmt w:val="bullet"/>
+      <w:lvlText w:val=""/>
+      <w:lvlJc w:val="left"/>
+      <w:pPr>
+        <w:ind w:left="4668" w:hanging="360"/>
+      </w:pPr>
+      <w:rPr>
+        <w:rFonts w:ascii="Wingdings" w:hAnsi="Wingdings" w:hint="default"/>
+      </w:rPr>
+    </w:lvl>
+    <w:lvl w:ilvl="6" w:tplc="04250001" w:tentative="1">
+      <w:start w:val="1"/>
+      <w:numFmt w:val="bullet"/>
+      <w:lvlText w:val=""/>
+      <w:lvlJc w:val="left"/>
+      <w:pPr>
+        <w:ind w:left="5388" w:hanging="360"/>
+      </w:pPr>
+      <w:rPr>
+        <w:rFonts w:ascii="Symbol" w:hAnsi="Symbol" w:hint="default"/>
+      </w:rPr>
+    </w:lvl>
+    <w:lvl w:ilvl="7" w:tplc="04250003" w:tentative="1">
+      <w:start w:val="1"/>
+      <w:numFmt w:val="bullet"/>
+      <w:lvlText w:val="o"/>
+      <w:lvlJc w:val="left"/>
+      <w:pPr>
+        <w:ind w:left="6108" w:hanging="360"/>
+      </w:pPr>
+      <w:rPr>
+        <w:rFonts w:ascii="Courier New" w:hAnsi="Courier New" w:cs="Courier New" w:hint="default"/>
+      </w:rPr>
+    </w:lvl>
+    <w:lvl w:ilvl="8" w:tplc="04250005" w:tentative="1">
+      <w:start w:val="1"/>
+      <w:numFmt w:val="bullet"/>
+      <w:lvlText w:val=""/>
+      <w:lvlJc w:val="left"/>
+      <w:pPr>
+        <w:ind w:left="6828" w:hanging="360"/>
+      </w:pPr>
+      <w:rPr>
+        <w:rFonts w:ascii="Wingdings" w:hAnsi="Wingdings" w:hint="default"/>
+      </w:rPr>
+    </w:lvl>
+  </w:abstractNum>
+  <w:abstractNum w:abstractNumId="3" w15:restartNumberingAfterBreak="0">
+    <w:nsid w:val="4574360B"/>
+    <w:multiLevelType w:val="hybridMultilevel"/>
+    <w:tmpl w:val="00FC3D12"/>
+    <w:lvl w:ilvl="0" w:tplc="04250001">
+      <w:start w:val="1"/>
+      <w:numFmt w:val="bullet"/>
+      <w:lvlText w:val=""/>
+      <w:lvlJc w:val="left"/>
+      <w:pPr>
+        <w:ind w:left="720" w:hanging="360"/>
+      </w:pPr>
+      <w:rPr>
+        <w:rFonts w:ascii="Symbol" w:hAnsi="Symbol" w:hint="default"/>
+      </w:rPr>
+    </w:lvl>
+    <w:lvl w:ilvl="1" w:tplc="04250003">
+      <w:start w:val="1"/>
+      <w:numFmt w:val="bullet"/>
+      <w:lvlText w:val="o"/>
+      <w:lvlJc w:val="left"/>
+      <w:pPr>
+        <w:ind w:left="1440" w:hanging="360"/>
+      </w:pPr>
+      <w:rPr>
+        <w:rFonts w:ascii="Courier New" w:hAnsi="Courier New" w:cs="Courier New" w:hint="default"/>
+      </w:rPr>
+    </w:lvl>
+    <w:lvl w:ilvl="2" w:tplc="04250005" w:tentative="1">
+      <w:start w:val="1"/>
+      <w:numFmt w:val="bullet"/>
+      <w:lvlText w:val=""/>
+      <w:lvlJc w:val="left"/>
+      <w:pPr>
+        <w:ind w:left="2160" w:hanging="360"/>
+      </w:pPr>
+      <w:rPr>
+        <w:rFonts w:ascii="Wingdings" w:hAnsi="Wingdings" w:hint="default"/>
+      </w:rPr>
+    </w:lvl>
+    <w:lvl w:ilvl="3" w:tplc="04250001" w:tentative="1">
+      <w:start w:val="1"/>
+      <w:numFmt w:val="bullet"/>
+      <w:lvlText w:val=""/>
+      <w:lvlJc w:val="left"/>
+      <w:pPr>
+        <w:ind w:left="2880" w:hanging="360"/>
+      </w:pPr>
+      <w:rPr>
+        <w:rFonts w:ascii="Symbol" w:hAnsi="Symbol" w:hint="default"/>
+      </w:rPr>
+    </w:lvl>
+    <w:lvl w:ilvl="4" w:tplc="04250003" w:tentative="1">
+      <w:start w:val="1"/>
+      <w:numFmt w:val="bullet"/>
+      <w:lvlText w:val="o"/>
+      <w:lvlJc w:val="left"/>
+      <w:pPr>
+        <w:ind w:left="3600" w:hanging="360"/>
+      </w:pPr>
+      <w:rPr>
+        <w:rFonts w:ascii="Courier New" w:hAnsi="Courier New" w:cs="Courier New" w:hint="default"/>
+      </w:rPr>
+    </w:lvl>
+    <w:lvl w:ilvl="5" w:tplc="04250005" w:tentative="1">
+      <w:start w:val="1"/>
+      <w:numFmt w:val="bullet"/>
+      <w:lvlText w:val=""/>
+      <w:lvlJc w:val="left"/>
+      <w:pPr>
+        <w:ind w:left="4320" w:hanging="360"/>
+      </w:pPr>
+      <w:rPr>
+        <w:rFonts w:ascii="Wingdings" w:hAnsi="Wingdings" w:hint="default"/>
+      </w:rPr>
+    </w:lvl>
+    <w:lvl w:ilvl="6" w:tplc="04250001" w:tentative="1">
+      <w:start w:val="1"/>
+      <w:numFmt w:val="bullet"/>
+      <w:lvlText w:val=""/>
+      <w:lvlJc w:val="left"/>
+      <w:pPr>
+        <w:ind w:left="5040" w:hanging="360"/>
+      </w:pPr>
+      <w:rPr>
+        <w:rFonts w:ascii="Symbol" w:hAnsi="Symbol" w:hint="default"/>
+      </w:rPr>
+    </w:lvl>
+    <w:lvl w:ilvl="7" w:tplc="04250003" w:tentative="1">
+      <w:start w:val="1"/>
+      <w:numFmt w:val="bullet"/>
+      <w:lvlText w:val="o"/>
+      <w:lvlJc w:val="left"/>
+      <w:pPr>
+        <w:ind w:left="5760" w:hanging="360"/>
+      </w:pPr>
+      <w:rPr>
+        <w:rFonts w:ascii="Courier New" w:hAnsi="Courier New" w:cs="Courier New" w:hint="default"/>
+      </w:rPr>
+    </w:lvl>
+    <w:lvl w:ilvl="8" w:tplc="04250005" w:tentative="1">
+      <w:start w:val="1"/>
+      <w:numFmt w:val="bullet"/>
+      <w:lvlText w:val=""/>
+      <w:lvlJc w:val="left"/>
+      <w:pPr>
+        <w:ind w:left="6480" w:hanging="360"/>
+      </w:pPr>
+      <w:rPr>
+        <w:rFonts w:ascii="Wingdings" w:hAnsi="Wingdings" w:hint="default"/>
+      </w:rPr>
+    </w:lvl>
+  </w:abstractNum>
+  <w:abstractNum w:abstractNumId="4" w15:restartNumberingAfterBreak="0">
+    <w:nsid w:val="5A5E23F4"/>
+    <w:multiLevelType w:val="hybridMultilevel"/>
+    <w:tmpl w:val="1084DF2E"/>
+    <w:lvl w:ilvl="0" w:tplc="04250001">
+      <w:start w:val="1"/>
+      <w:numFmt w:val="bullet"/>
+      <w:lvlText w:val=""/>
+      <w:lvlJc w:val="left"/>
+      <w:pPr>
+        <w:ind w:left="720" w:hanging="360"/>
+      </w:pPr>
+      <w:rPr>
+        <w:rFonts w:ascii="Symbol" w:hAnsi="Symbol" w:hint="default"/>
       </w:rPr>
     </w:lvl>
     <w:lvl w:ilvl="1" w:tplc="04250003">
@@ -501,6 +896,18 @@
     </w:lvl>
   </w:abstractNum>
   <w:num w:numId="1">
+    <w:abstractNumId w:val="1"/>
+  </w:num>
+  <w:num w:numId="2">
+    <w:abstractNumId w:val="4"/>
+  </w:num>
+  <w:num w:numId="3">
+    <w:abstractNumId w:val="3"/>
+  </w:num>
+  <w:num w:numId="4">
+    <w:abstractNumId w:val="2"/>
+  </w:num>
+  <w:num w:numId="5">
     <w:abstractNumId w:val="0"/>
   </w:num>
 </w:numbering>

</xml_diff>